<commit_message>
UDT : Don't Starve Inverse plan
</commit_message>
<xml_diff>
--- a/Don't Starve Inverse plan/Don't Starve Inverse plan.docx
+++ b/Don't Starve Inverse plan/Don't Starve Inverse plan.docx
@@ -356,8 +356,6 @@
         </w:rPr>
         <w:t xml:space="preserve">게임 내 주요 요소 </w:t>
       </w:r>
-      <w:bookmarkStart w:id="0" w:name="_GoBack"/>
-      <w:bookmarkEnd w:id="0"/>
     </w:p>
     <w:p>
       <w:pPr>
@@ -504,7 +502,6 @@
         </w:numPr>
         <w:spacing w:after="160" w:line="220" w:lineRule="auto"/>
         <w:rPr>
-          <w:rFonts w:hint="eastAsia"/>
           <w:sz w:val="24"/>
           <w:szCs w:val="24"/>
         </w:rPr>
@@ -1140,7 +1137,6 @@
         </w:tabs>
         <w:spacing w:after="160" w:line="220" w:lineRule="auto"/>
         <w:rPr>
-          <w:rFonts w:hint="eastAsia"/>
           <w:sz w:val="24"/>
           <w:szCs w:val="24"/>
         </w:rPr>
@@ -1739,7 +1735,6 @@
         <w:pStyle w:val="a3"/>
         <w:spacing w:after="160" w:line="220" w:lineRule="auto"/>
         <w:rPr>
-          <w:rFonts w:hint="eastAsia"/>
           <w:sz w:val="24"/>
           <w:szCs w:val="24"/>
         </w:rPr>
@@ -2507,7 +2502,6 @@
         <w:pStyle w:val="a3"/>
         <w:spacing w:after="160" w:line="220" w:lineRule="auto"/>
         <w:rPr>
-          <w:rFonts w:hint="eastAsia"/>
           <w:sz w:val="24"/>
           <w:szCs w:val="24"/>
         </w:rPr>
@@ -3035,7 +3029,6 @@
         </w:rPr>
         <w:t xml:space="preserve">Load </w:t>
       </w:r>
-      <w:proofErr w:type="spellStart"/>
       <w:r>
         <w:rPr>
           <w:rFonts w:hint="eastAsia"/>
@@ -3044,7 +3037,6 @@
         </w:rPr>
         <w:t>를</w:t>
       </w:r>
-      <w:proofErr w:type="spellEnd"/>
       <w:proofErr w:type="gramEnd"/>
       <w:r>
         <w:rPr>
@@ -3060,7 +3052,6 @@
         <w:pStyle w:val="a3"/>
         <w:spacing w:after="160" w:line="220" w:lineRule="auto"/>
         <w:rPr>
-          <w:rFonts w:hint="eastAsia"/>
           <w:sz w:val="24"/>
           <w:szCs w:val="24"/>
         </w:rPr>
@@ -3329,44 +3320,206 @@
         </w:rPr>
         <w:t>온라인 연동을 통해 멀티플레이를 지원할 생각입니다.</w:t>
       </w:r>
-    </w:p>
-    <w:p>
-      <w:pPr>
-        <w:pStyle w:val="a3"/>
-        <w:spacing w:after="160" w:line="220" w:lineRule="auto"/>
-        <w:rPr>
-          <w:rFonts w:hint="eastAsia"/>
-          <w:sz w:val="24"/>
-          <w:szCs w:val="24"/>
-        </w:rPr>
-      </w:pPr>
-    </w:p>
-    <w:p>
-      <w:pPr>
-        <w:pStyle w:val="a3"/>
-        <w:spacing w:after="160" w:line="220" w:lineRule="auto"/>
-        <w:rPr>
-          <w:rFonts w:hint="eastAsia"/>
-          <w:sz w:val="24"/>
-          <w:szCs w:val="24"/>
-        </w:rPr>
-      </w:pPr>
-    </w:p>
-    <w:p>
-      <w:pPr>
-        <w:pStyle w:val="a3"/>
-        <w:spacing w:after="160" w:line="220" w:lineRule="auto"/>
-        <w:rPr>
-          <w:sz w:val="24"/>
-          <w:szCs w:val="24"/>
-        </w:rPr>
-      </w:pPr>
-      <w:r>
-        <w:rPr>
-          <w:rFonts w:hint="eastAsia"/>
-          <w:sz w:val="24"/>
-          <w:szCs w:val="24"/>
-        </w:rPr>
+      <w:bookmarkStart w:id="0" w:name="_GoBack"/>
+      <w:bookmarkEnd w:id="0"/>
+    </w:p>
+    <w:p>
+      <w:pPr>
+        <w:pStyle w:val="a3"/>
+        <w:spacing w:after="160" w:line="220" w:lineRule="auto"/>
+        <w:rPr>
+          <w:sz w:val="24"/>
+          <w:szCs w:val="24"/>
+        </w:rPr>
+      </w:pPr>
+    </w:p>
+    <w:p>
+      <w:pPr>
+        <w:pStyle w:val="a3"/>
+        <w:spacing w:after="160" w:line="220" w:lineRule="auto"/>
+        <w:rPr>
+          <w:sz w:val="24"/>
+          <w:szCs w:val="24"/>
+        </w:rPr>
+      </w:pPr>
+      <w:r>
+        <w:rPr>
+          <w:sz w:val="24"/>
+          <w:szCs w:val="24"/>
+        </w:rPr>
+        <w:t xml:space="preserve">Game </w:t>
+      </w:r>
+      <w:r>
+        <w:rPr>
+          <w:rFonts w:hint="eastAsia"/>
+          <w:sz w:val="24"/>
+          <w:szCs w:val="24"/>
+        </w:rPr>
+        <w:t xml:space="preserve">내 모든 </w:t>
+      </w:r>
+      <w:r>
+        <w:rPr>
+          <w:sz w:val="24"/>
+          <w:szCs w:val="24"/>
+        </w:rPr>
+        <w:t xml:space="preserve">Object </w:t>
+      </w:r>
+      <w:r>
+        <w:rPr>
+          <w:rFonts w:hint="eastAsia"/>
+          <w:sz w:val="24"/>
+          <w:szCs w:val="24"/>
+        </w:rPr>
+        <w:t>관리</w:t>
+      </w:r>
+    </w:p>
+    <w:p>
+      <w:pPr>
+        <w:pStyle w:val="a3"/>
+        <w:spacing w:after="160" w:line="220" w:lineRule="auto"/>
+        <w:rPr>
+          <w:sz w:val="24"/>
+          <w:szCs w:val="24"/>
+        </w:rPr>
+      </w:pPr>
+      <w:r>
+        <w:rPr>
+          <w:rFonts w:hint="eastAsia"/>
+          <w:sz w:val="24"/>
+          <w:szCs w:val="24"/>
+        </w:rPr>
+        <w:t>첫 생성은</w:t>
+      </w:r>
+      <w:r>
+        <w:rPr>
+          <w:sz w:val="24"/>
+          <w:szCs w:val="24"/>
+        </w:rPr>
+        <w:t xml:space="preserve"> </w:t>
+      </w:r>
+      <w:r>
+        <w:rPr>
+          <w:rFonts w:hint="eastAsia"/>
+          <w:sz w:val="24"/>
+          <w:szCs w:val="24"/>
+        </w:rPr>
+        <w:t xml:space="preserve">맵 </w:t>
+      </w:r>
+      <w:r>
+        <w:rPr>
+          <w:sz w:val="24"/>
+          <w:szCs w:val="24"/>
+        </w:rPr>
+        <w:t xml:space="preserve">-&gt; </w:t>
+      </w:r>
+      <w:r>
+        <w:rPr>
+          <w:rFonts w:hint="eastAsia"/>
+          <w:sz w:val="24"/>
+          <w:szCs w:val="24"/>
+        </w:rPr>
+        <w:t xml:space="preserve">환경 </w:t>
+      </w:r>
+      <w:r>
+        <w:rPr>
+          <w:sz w:val="24"/>
+          <w:szCs w:val="24"/>
+        </w:rPr>
+        <w:t xml:space="preserve">-&gt; </w:t>
+      </w:r>
+      <w:r>
+        <w:rPr>
+          <w:rFonts w:hint="eastAsia"/>
+          <w:sz w:val="24"/>
+          <w:szCs w:val="24"/>
+        </w:rPr>
+        <w:t>오브젝트 생성 순으로 합니다.</w:t>
+      </w:r>
+    </w:p>
+    <w:p>
+      <w:pPr>
+        <w:pStyle w:val="a3"/>
+        <w:spacing w:after="160" w:line="220" w:lineRule="auto"/>
+        <w:rPr>
+          <w:sz w:val="24"/>
+          <w:szCs w:val="24"/>
+        </w:rPr>
+      </w:pPr>
+      <w:r>
+        <w:rPr>
+          <w:rFonts w:hint="eastAsia"/>
+          <w:sz w:val="24"/>
+          <w:szCs w:val="24"/>
+        </w:rPr>
+        <w:t xml:space="preserve">각 오브젝트는 </w:t>
+      </w:r>
+      <w:r>
+        <w:rPr>
+          <w:sz w:val="24"/>
+          <w:szCs w:val="24"/>
+        </w:rPr>
+        <w:t xml:space="preserve">UPPROPERTY </w:t>
+      </w:r>
+      <w:r>
+        <w:rPr>
+          <w:rFonts w:hint="eastAsia"/>
+          <w:sz w:val="24"/>
+          <w:szCs w:val="24"/>
+        </w:rPr>
+        <w:t>함수를 이용하여 동적으로 생성 및 제거가 되도록</w:t>
+      </w:r>
+    </w:p>
+    <w:p>
+      <w:pPr>
+        <w:pStyle w:val="a3"/>
+        <w:spacing w:after="160" w:line="220" w:lineRule="auto"/>
+        <w:rPr>
+          <w:sz w:val="24"/>
+          <w:szCs w:val="24"/>
+        </w:rPr>
+      </w:pPr>
+      <w:r>
+        <w:rPr>
+          <w:rFonts w:hint="eastAsia"/>
+          <w:sz w:val="24"/>
+          <w:szCs w:val="24"/>
+        </w:rPr>
+        <w:t>관리합니다.</w:t>
+      </w:r>
+    </w:p>
+    <w:p>
+      <w:pPr>
+        <w:pStyle w:val="a3"/>
+        <w:spacing w:after="160" w:line="220" w:lineRule="auto"/>
+        <w:rPr>
+          <w:sz w:val="24"/>
+          <w:szCs w:val="24"/>
+        </w:rPr>
+      </w:pPr>
+    </w:p>
+    <w:p>
+      <w:pPr>
+        <w:pStyle w:val="a3"/>
+        <w:spacing w:after="160" w:line="220" w:lineRule="auto"/>
+        <w:rPr>
+          <w:sz w:val="24"/>
+          <w:szCs w:val="24"/>
+        </w:rPr>
+      </w:pPr>
+      <w:r>
+        <w:rPr>
+          <w:sz w:val="24"/>
+          <w:szCs w:val="24"/>
+        </w:rPr>
+        <w:br w:type="page"/>
+      </w:r>
+      <w:r>
+        <w:rPr>
+          <w:rFonts w:hint="eastAsia"/>
+          <w:sz w:val="24"/>
+          <w:szCs w:val="24"/>
+        </w:rPr>
+        <w:lastRenderedPageBreak/>
         <w:t>&lt;추가 기능</w:t>
       </w:r>
       <w:r>
@@ -3685,7 +3838,6 @@
         <w:spacing w:after="160" w:line="220" w:lineRule="auto"/>
         <w:ind w:left="760"/>
         <w:rPr>
-          <w:rFonts w:hint="eastAsia"/>
           <w:sz w:val="24"/>
           <w:szCs w:val="24"/>
         </w:rPr>

</xml_diff>